<commit_message>
Upload concrete deadlines for Cuimin and Yihan's projects
</commit_message>
<xml_diff>
--- a/PRD/[May 10] PRD of Yihan's project.docx
+++ b/PRD/[May 10] PRD of Yihan's project.docx
@@ -37,7 +37,23 @@
           <w:sz w:val="36"/>
           <w:szCs w:val="36"/>
         </w:rPr>
-        <w:t xml:space="preserve"> for Yihan’s Project</w:t>
+        <w:t xml:space="preserve"> for </w:t>
+      </w:r>
+      <w:proofErr w:type="spellStart"/>
+      <w:r>
+        <w:rPr>
+          <w:sz w:val="36"/>
+          <w:szCs w:val="36"/>
+        </w:rPr>
+        <w:t>Yihan’s</w:t>
+      </w:r>
+      <w:proofErr w:type="spellEnd"/>
+      <w:r>
+        <w:rPr>
+          <w:sz w:val="36"/>
+          <w:szCs w:val="36"/>
+        </w:rPr>
+        <w:t xml:space="preserve"> Project</w:t>
       </w:r>
     </w:p>
     <w:p/>
@@ -61,8 +77,6 @@
       <w:r>
         <w:fldChar w:fldCharType="separate"/>
       </w:r>
-      <w:bookmarkStart w:id="0" w:name="_GoBack"/>
-      <w:bookmarkEnd w:id="0"/>
       <w:r>
         <w:rPr>
           <w:noProof/>
@@ -1324,236 +1338,241 @@
     <w:p>
       <w:pPr>
         <w:pStyle w:val="Heading1"/>
-        <w:rPr>
-          <w:rFonts w:hint="eastAsia"/>
-        </w:rPr>
-      </w:pPr>
-      <w:bookmarkStart w:id="1" w:name="_Toc513760703"/>
+      </w:pPr>
+      <w:bookmarkStart w:id="0" w:name="_Toc513760703"/>
       <w:r>
         <w:t>Background</w:t>
       </w:r>
+      <w:bookmarkEnd w:id="0"/>
+    </w:p>
+    <w:p>
+      <w:pPr>
+        <w:ind w:firstLine="720"/>
+        <w:rPr>
+          <w:rFonts w:ascii="Calibri" w:hAnsi="Calibri"/>
+        </w:rPr>
+      </w:pPr>
+      <w:r>
+        <w:rPr>
+          <w:rFonts w:ascii="Calibri" w:hAnsi="Calibri"/>
+        </w:rPr>
+        <w:t>The general objective of this project is to investigate how Fintech</w:t>
+      </w:r>
+      <w:r>
+        <w:rPr>
+          <w:rFonts w:ascii="Calibri" w:hAnsi="Calibri"/>
+        </w:rPr>
+        <w:t xml:space="preserve"> service</w:t>
+      </w:r>
+      <w:r>
+        <w:rPr>
+          <w:rFonts w:ascii="Calibri" w:hAnsi="Calibri"/>
+        </w:rPr>
+        <w:t xml:space="preserve"> platforms can be </w:t>
+      </w:r>
+      <w:r>
+        <w:rPr>
+          <w:rFonts w:ascii="Calibri" w:hAnsi="Calibri"/>
+        </w:rPr>
+        <w:t xml:space="preserve">designed to </w:t>
+      </w:r>
+      <w:r>
+        <w:rPr>
+          <w:rFonts w:ascii="Calibri" w:hAnsi="Calibri"/>
+        </w:rPr>
+        <w:t xml:space="preserve">facilitate users in making better financial decisions. </w:t>
+      </w:r>
+    </w:p>
+    <w:p>
+      <w:pPr>
+        <w:ind w:firstLine="720"/>
+        <w:rPr>
+          <w:rFonts w:ascii="Calibri" w:hAnsi="Calibri"/>
+        </w:rPr>
+      </w:pPr>
+      <w:r>
+        <w:rPr>
+          <w:rFonts w:ascii="Calibri" w:hAnsi="Calibri"/>
+        </w:rPr>
+        <w:t xml:space="preserve">The specific objective of this study is to investigate how </w:t>
+      </w:r>
+      <w:r>
+        <w:rPr>
+          <w:rFonts w:ascii="Calibri" w:hAnsi="Calibri"/>
+        </w:rPr>
+        <w:t>robo-</w:t>
+      </w:r>
+      <w:proofErr w:type="spellStart"/>
+      <w:r>
+        <w:rPr>
+          <w:rFonts w:ascii="Calibri" w:hAnsi="Calibri"/>
+        </w:rPr>
+        <w:t>adviosr</w:t>
+      </w:r>
+      <w:r>
+        <w:rPr>
+          <w:rFonts w:ascii="Calibri" w:hAnsi="Calibri"/>
+        </w:rPr>
+        <w:t>’s</w:t>
+      </w:r>
+      <w:proofErr w:type="spellEnd"/>
+      <w:r>
+        <w:rPr>
+          <w:rFonts w:ascii="Calibri" w:hAnsi="Calibri"/>
+        </w:rPr>
+        <w:t xml:space="preserve"> </w:t>
+      </w:r>
+      <w:r>
+        <w:rPr>
+          <w:rFonts w:ascii="Calibri" w:hAnsi="Calibri"/>
+        </w:rPr>
+        <w:t xml:space="preserve">personality affects investors’ financial decisions and user experience. </w:t>
+      </w:r>
+    </w:p>
+    <w:p>
+      <w:pPr>
+        <w:pStyle w:val="Heading1"/>
+      </w:pPr>
+      <w:bookmarkStart w:id="1" w:name="_Toc513760704"/>
+      <w:r>
+        <w:t>Study design</w:t>
+      </w:r>
       <w:bookmarkEnd w:id="1"/>
     </w:p>
     <w:p>
       <w:pPr>
+        <w:pStyle w:val="ListParagraph"/>
+      </w:pPr>
+      <w:r>
+        <w:t xml:space="preserve"> </w:t>
+      </w:r>
+      <w:r>
+        <w:t xml:space="preserve">To investigate the effects of robo-advisor’s personality, we </w:t>
+      </w:r>
+      <w:r>
+        <w:t xml:space="preserve">will </w:t>
+      </w:r>
+      <w:r>
+        <w:t>endow</w:t>
+      </w:r>
+      <w:r>
+        <w:t xml:space="preserve"> robo-advisor</w:t>
+      </w:r>
+    </w:p>
+    <w:p>
+      <w:r>
+        <w:t xml:space="preserve">with </w:t>
+      </w:r>
+      <w:r>
+        <w:t xml:space="preserve">two types of </w:t>
+      </w:r>
+      <w:r>
+        <w:t>personality</w:t>
+      </w:r>
+      <w:r>
+        <w:t>: dominant and submissive</w:t>
+      </w:r>
+      <w:r>
+        <w:t xml:space="preserve">. </w:t>
+      </w:r>
+      <w:r>
+        <w:t>We will also screen participants based on</w:t>
+      </w:r>
+      <w:r>
+        <w:t xml:space="preserve"> their personality: dominant,</w:t>
+      </w:r>
+      <w:r>
+        <w:t xml:space="preserve"> submissive</w:t>
+      </w:r>
+      <w:r>
+        <w:t xml:space="preserve"> and neutral</w:t>
+      </w:r>
+      <w:r>
+        <w:t>.</w:t>
+      </w:r>
+    </w:p>
+    <w:p>
+      <w:pPr>
         <w:ind w:firstLine="720"/>
-        <w:rPr>
-          <w:rFonts w:ascii="Calibri" w:hAnsi="Calibri"/>
-        </w:rPr>
-      </w:pPr>
-      <w:r>
-        <w:rPr>
-          <w:rFonts w:ascii="Calibri" w:hAnsi="Calibri"/>
-        </w:rPr>
-        <w:t>The general objective of this project is to investigate how Fintech</w:t>
-      </w:r>
-      <w:r>
-        <w:rPr>
-          <w:rFonts w:ascii="Calibri" w:hAnsi="Calibri"/>
-        </w:rPr>
-        <w:t xml:space="preserve"> service</w:t>
-      </w:r>
-      <w:r>
-        <w:rPr>
-          <w:rFonts w:ascii="Calibri" w:hAnsi="Calibri"/>
-        </w:rPr>
-        <w:t xml:space="preserve"> platforms can be </w:t>
-      </w:r>
-      <w:r>
-        <w:rPr>
-          <w:rFonts w:ascii="Calibri" w:hAnsi="Calibri"/>
-        </w:rPr>
-        <w:t xml:space="preserve">designed to </w:t>
-      </w:r>
-      <w:r>
-        <w:rPr>
-          <w:rFonts w:ascii="Calibri" w:hAnsi="Calibri"/>
-        </w:rPr>
-        <w:t xml:space="preserve">facilitate users in making better financial decisions. </w:t>
+      </w:pPr>
+      <w:r>
+        <w:t xml:space="preserve">To investigate </w:t>
+      </w:r>
+      <w:r>
+        <w:t>whether</w:t>
+      </w:r>
+      <w:r>
+        <w:t xml:space="preserve"> effects </w:t>
+      </w:r>
+      <w:r>
+        <w:t>vary</w:t>
+      </w:r>
+      <w:r>
+        <w:t xml:space="preserve"> when robo-advisor’s performance varies, we will simulate three types of performance levels: average, improvement, and deterioration.</w:t>
       </w:r>
     </w:p>
     <w:p>
       <w:pPr>
         <w:ind w:firstLine="720"/>
-        <w:rPr>
-          <w:rFonts w:ascii="Calibri" w:hAnsi="Calibri"/>
-        </w:rPr>
-      </w:pPr>
-      <w:r>
-        <w:rPr>
-          <w:rFonts w:ascii="Calibri" w:hAnsi="Calibri"/>
-        </w:rPr>
-        <w:t xml:space="preserve">The specific objective of this study is to investigate how </w:t>
-      </w:r>
-      <w:r>
-        <w:rPr>
-          <w:rFonts w:ascii="Calibri" w:hAnsi="Calibri"/>
-        </w:rPr>
-        <w:t>robo-adviosr</w:t>
-      </w:r>
-      <w:r>
-        <w:rPr>
-          <w:rFonts w:ascii="Calibri" w:hAnsi="Calibri"/>
-        </w:rPr>
-        <w:t>’s</w:t>
-      </w:r>
-      <w:r>
-        <w:rPr>
-          <w:rFonts w:ascii="Calibri" w:hAnsi="Calibri"/>
+      </w:pPr>
+      <w:r>
+        <w:t xml:space="preserve">The experimental </w:t>
+      </w:r>
+      <w:r>
+        <w:t>designs</w:t>
+      </w:r>
+      <w:r>
+        <w:t xml:space="preserve"> are illustrated as follows:</w:t>
+      </w:r>
+    </w:p>
+    <w:p>
+      <w:pPr>
+        <w:pStyle w:val="Heading2"/>
+      </w:pPr>
+      <w:bookmarkStart w:id="2" w:name="_Toc513760705"/>
+      <w:r>
+        <w:t>Study 1</w:t>
+      </w:r>
+      <w:bookmarkEnd w:id="2"/>
+    </w:p>
+    <w:p>
+      <w:pPr>
+        <w:pStyle w:val="Heading3"/>
+      </w:pPr>
+      <w:bookmarkStart w:id="3" w:name="_Toc513760706"/>
+      <w:r>
+        <w:t>Objective</w:t>
+      </w:r>
+      <w:bookmarkEnd w:id="3"/>
+    </w:p>
+    <w:p>
+      <w:r>
+        <w:t>To study</w:t>
+      </w:r>
+      <w:r>
+        <w:rPr>
+          <w:b/>
         </w:rPr>
         <w:t xml:space="preserve"> </w:t>
       </w:r>
       <w:r>
-        <w:rPr>
-          <w:rFonts w:ascii="Calibri" w:hAnsi="Calibri"/>
-        </w:rPr>
-        <w:t xml:space="preserve">personality affects investors’ financial decisions and user experience. </w:t>
-      </w:r>
-    </w:p>
-    <w:p>
-      <w:pPr>
-        <w:pStyle w:val="Heading1"/>
-      </w:pPr>
-      <w:bookmarkStart w:id="2" w:name="_Toc513760704"/>
-      <w:r>
-        <w:t>Study design</w:t>
-      </w:r>
-      <w:bookmarkEnd w:id="2"/>
-    </w:p>
-    <w:p>
-      <w:pPr>
-        <w:pStyle w:val="ListParagraph"/>
-      </w:pPr>
-      <w:r>
-        <w:t xml:space="preserve"> </w:t>
-      </w:r>
-      <w:r>
-        <w:t xml:space="preserve">To investigate the effects of robo-advisor’s personality, we </w:t>
-      </w:r>
-      <w:r>
-        <w:t xml:space="preserve">will </w:t>
-      </w:r>
-      <w:r>
-        <w:t>endow</w:t>
-      </w:r>
-      <w:r>
-        <w:t xml:space="preserve"> robo-advisor</w:t>
-      </w:r>
-    </w:p>
-    <w:p>
-      <w:r>
-        <w:t xml:space="preserve">with </w:t>
-      </w:r>
-      <w:r>
-        <w:t xml:space="preserve">two types of </w:t>
-      </w:r>
-      <w:r>
-        <w:t>personality</w:t>
-      </w:r>
-      <w:r>
-        <w:t>: dominant and submissive</w:t>
-      </w:r>
-      <w:r>
-        <w:t xml:space="preserve">. </w:t>
-      </w:r>
-      <w:r>
-        <w:t>We will also screen participants based on</w:t>
-      </w:r>
-      <w:r>
-        <w:t xml:space="preserve"> their personality: dominant,</w:t>
-      </w:r>
-      <w:r>
-        <w:t xml:space="preserve"> submissive</w:t>
-      </w:r>
-      <w:r>
-        <w:t xml:space="preserve"> and neutral</w:t>
-      </w:r>
-      <w:r>
-        <w:t>.</w:t>
-      </w:r>
-    </w:p>
-    <w:p>
-      <w:pPr>
-        <w:ind w:firstLine="720"/>
-      </w:pPr>
-      <w:r>
-        <w:t xml:space="preserve">To investigate </w:t>
-      </w:r>
-      <w:r>
-        <w:t>whether</w:t>
-      </w:r>
-      <w:r>
-        <w:t xml:space="preserve"> effects </w:t>
-      </w:r>
-      <w:r>
-        <w:t>vary</w:t>
-      </w:r>
-      <w:r>
-        <w:t xml:space="preserve"> when robo-advisor’s performance varies, we will simulate three types of performance levels: average, improvement, and deterioration.</w:t>
-      </w:r>
-    </w:p>
-    <w:p>
-      <w:pPr>
-        <w:ind w:firstLine="720"/>
-      </w:pPr>
-      <w:r>
-        <w:t xml:space="preserve">The experimental </w:t>
-      </w:r>
-      <w:r>
-        <w:t>designs</w:t>
-      </w:r>
-      <w:r>
-        <w:t xml:space="preserve"> are illustrated as follows:</w:t>
-      </w:r>
-    </w:p>
-    <w:p>
-      <w:pPr>
-        <w:pStyle w:val="Heading2"/>
-      </w:pPr>
-      <w:bookmarkStart w:id="3" w:name="_Toc513760705"/>
-      <w:r>
-        <w:t>Study 1</w:t>
-      </w:r>
-      <w:bookmarkEnd w:id="3"/>
-    </w:p>
+        <w:t>i</w:t>
+      </w:r>
+      <w:r>
+        <w:t>nteraction between robo-advisor’s personality with participant’s personality while holding the robo-advisor’s performance as the same</w:t>
+      </w:r>
+    </w:p>
+    <w:p/>
     <w:p>
       <w:pPr>
         <w:pStyle w:val="Heading3"/>
       </w:pPr>
-      <w:bookmarkStart w:id="4" w:name="_Toc513760706"/>
-      <w:r>
-        <w:t>Objective</w:t>
-      </w:r>
-      <w:bookmarkEnd w:id="4"/>
-    </w:p>
-    <w:p>
-      <w:r>
-        <w:t>To study</w:t>
-      </w:r>
-      <w:r>
-        <w:rPr>
-          <w:b/>
-        </w:rPr>
-        <w:t xml:space="preserve"> </w:t>
-      </w:r>
-      <w:r>
-        <w:t>i</w:t>
-      </w:r>
-      <w:r>
-        <w:t>nteraction between robo-advisor’s personality with participant’s personality while holding the robo-advisor’s performance as the same</w:t>
-      </w:r>
-    </w:p>
-    <w:p/>
-    <w:p>
-      <w:pPr>
-        <w:pStyle w:val="Heading3"/>
-      </w:pPr>
-      <w:bookmarkStart w:id="5" w:name="_Toc513760707"/>
+      <w:bookmarkStart w:id="4" w:name="_Toc513760707"/>
       <w:r>
         <w:lastRenderedPageBreak/>
         <w:t>Experimental conditions</w:t>
       </w:r>
-      <w:bookmarkEnd w:id="5"/>
+      <w:bookmarkEnd w:id="4"/>
     </w:p>
     <w:tbl>
       <w:tblPr>
@@ -2103,60 +2122,60 @@
       <w:pPr>
         <w:pStyle w:val="Heading2"/>
       </w:pPr>
-      <w:bookmarkStart w:id="6" w:name="_Toc513760708"/>
+      <w:bookmarkStart w:id="5" w:name="_Toc513760708"/>
       <w:r>
         <w:t>Study 2</w:t>
       </w:r>
+      <w:bookmarkEnd w:id="5"/>
+      <w:r>
+        <w:t xml:space="preserve"> </w:t>
+      </w:r>
+    </w:p>
+    <w:p>
+      <w:pPr>
+        <w:pStyle w:val="Heading3"/>
+      </w:pPr>
+      <w:bookmarkStart w:id="6" w:name="_Toc513760709"/>
+      <w:r>
+        <w:t>Objective</w:t>
+      </w:r>
       <w:bookmarkEnd w:id="6"/>
-      <w:r>
+    </w:p>
+    <w:p>
+      <w:r>
+        <w:t>To study</w:t>
+      </w:r>
+      <w:r>
+        <w:rPr>
+          <w:b/>
+        </w:rPr>
         <w:t xml:space="preserve"> </w:t>
       </w:r>
+      <w:r>
+        <w:t>i</w:t>
+      </w:r>
+      <w:r>
+        <w:t xml:space="preserve">nteraction between robo-advisor’s personality with participant’s personality while holding the robo-advisor’s performance </w:t>
+      </w:r>
+      <w:r>
+        <w:t>changes: improve versus deteri</w:t>
+      </w:r>
+      <w:r>
+        <w:t>or</w:t>
+      </w:r>
+      <w:r>
+        <w:t>ate</w:t>
+      </w:r>
     </w:p>
     <w:p>
       <w:pPr>
         <w:pStyle w:val="Heading3"/>
       </w:pPr>
-      <w:bookmarkStart w:id="7" w:name="_Toc513760709"/>
-      <w:r>
-        <w:t>Objective</w:t>
+      <w:bookmarkStart w:id="7" w:name="_Toc513760710"/>
+      <w:r>
+        <w:t>Experimental conditions</w:t>
       </w:r>
       <w:bookmarkEnd w:id="7"/>
-    </w:p>
-    <w:p>
-      <w:r>
-        <w:t>To study</w:t>
-      </w:r>
-      <w:r>
-        <w:rPr>
-          <w:b/>
-        </w:rPr>
-        <w:t xml:space="preserve"> </w:t>
-      </w:r>
-      <w:r>
-        <w:t>i</w:t>
-      </w:r>
-      <w:r>
-        <w:t xml:space="preserve">nteraction between robo-advisor’s personality with participant’s personality while holding the robo-advisor’s performance </w:t>
-      </w:r>
-      <w:r>
-        <w:t>changes: improve versus deteri</w:t>
-      </w:r>
-      <w:r>
-        <w:t>or</w:t>
-      </w:r>
-      <w:r>
-        <w:t>ate</w:t>
-      </w:r>
-    </w:p>
-    <w:p>
-      <w:pPr>
-        <w:pStyle w:val="Heading3"/>
-      </w:pPr>
-      <w:bookmarkStart w:id="8" w:name="_Toc513760710"/>
-      <w:r>
-        <w:t>Experimental conditions</w:t>
-      </w:r>
-      <w:bookmarkEnd w:id="8"/>
     </w:p>
     <w:p>
       <w:pPr>
@@ -3349,11 +3368,11 @@
       <w:pPr>
         <w:pStyle w:val="Heading1"/>
       </w:pPr>
-      <w:bookmarkStart w:id="9" w:name="_Toc513760711"/>
+      <w:bookmarkStart w:id="8" w:name="_Toc513760711"/>
       <w:r>
         <w:t>Experimental stages</w:t>
       </w:r>
-      <w:bookmarkEnd w:id="9"/>
+      <w:bookmarkEnd w:id="8"/>
     </w:p>
     <w:p>
       <w:r>
@@ -3423,7 +3442,6 @@
             <w:pPr>
               <w:jc w:val="center"/>
               <w:rPr>
-                <w:rFonts w:hint="eastAsia"/>
                 <w:b/>
               </w:rPr>
             </w:pPr>
@@ -3892,7 +3910,15 @@
           </w:tcPr>
           <w:p>
             <w:r>
-              <w:t xml:space="preserve">Participants will be re-directed to Qualtrics to answer about their overall experience </w:t>
+              <w:t xml:space="preserve">Participants will be re-directed to </w:t>
+            </w:r>
+            <w:proofErr w:type="spellStart"/>
+            <w:r>
+              <w:t>Qualtrics</w:t>
+            </w:r>
+            <w:proofErr w:type="spellEnd"/>
+            <w:r>
+              <w:t xml:space="preserve"> to answer about their overall experience </w:t>
             </w:r>
           </w:p>
         </w:tc>
@@ -3907,24 +3933,29 @@
       <w:pPr>
         <w:pStyle w:val="Heading1"/>
       </w:pPr>
-      <w:bookmarkStart w:id="10" w:name="_Toc513760712"/>
+      <w:bookmarkStart w:id="9" w:name="_Toc513760712"/>
       <w:r>
         <w:t>Requirements</w:t>
       </w:r>
+      <w:bookmarkEnd w:id="9"/>
+    </w:p>
+    <w:p>
+      <w:pPr>
+        <w:pStyle w:val="Heading2"/>
+      </w:pPr>
+      <w:bookmarkStart w:id="10" w:name="_Toc513760713"/>
+      <w:r>
+        <w:t>General</w:t>
+      </w:r>
+      <w:r>
+        <w:t xml:space="preserve"> </w:t>
+      </w:r>
+      <w:proofErr w:type="spellStart"/>
+      <w:r>
+        <w:t>requiremnets</w:t>
+      </w:r>
       <w:bookmarkEnd w:id="10"/>
-    </w:p>
-    <w:p>
-      <w:pPr>
-        <w:pStyle w:val="Heading2"/>
-      </w:pPr>
-      <w:bookmarkStart w:id="11" w:name="_Toc513760713"/>
-      <w:r>
-        <w:t>General</w:t>
-      </w:r>
-      <w:r>
-        <w:t xml:space="preserve"> requiremnets</w:t>
-      </w:r>
-      <w:bookmarkEnd w:id="11"/>
+      <w:proofErr w:type="spellEnd"/>
     </w:p>
     <w:tbl>
       <w:tblPr>
@@ -4131,27 +4162,27 @@
       <w:pPr>
         <w:pStyle w:val="Heading2"/>
       </w:pPr>
-      <w:bookmarkStart w:id="12" w:name="_Toc513760714"/>
+      <w:bookmarkStart w:id="11" w:name="_Toc513760714"/>
       <w:r>
         <w:t>Study 1</w:t>
       </w:r>
+      <w:bookmarkEnd w:id="11"/>
+    </w:p>
+    <w:p>
+      <w:pPr>
+        <w:pStyle w:val="Heading3"/>
+      </w:pPr>
+      <w:bookmarkStart w:id="12" w:name="_Toc513760715"/>
+      <w:r>
+        <w:t>Stage 0: Pre-survey</w:t>
+      </w:r>
+      <w:r>
+        <w:t xml:space="preserve"> </w:t>
+      </w:r>
+      <w:r>
+        <w:t>+ Stage 1: Randomization</w:t>
+      </w:r>
       <w:bookmarkEnd w:id="12"/>
-    </w:p>
-    <w:p>
-      <w:pPr>
-        <w:pStyle w:val="Heading3"/>
-      </w:pPr>
-      <w:bookmarkStart w:id="13" w:name="_Toc513760715"/>
-      <w:r>
-        <w:t>Stage 0: Pre-survey</w:t>
-      </w:r>
-      <w:r>
-        <w:t xml:space="preserve"> </w:t>
-      </w:r>
-      <w:r>
-        <w:t>+ Stage 1: Randomization</w:t>
-      </w:r>
-      <w:bookmarkEnd w:id="13"/>
     </w:p>
     <w:p>
       <w:pPr>
@@ -4631,7 +4662,7 @@
                     </pic:cNvPicPr>
                   </pic:nvPicPr>
                   <pic:blipFill>
-                    <a:blip r:embed="rId5">
+                    <a:blip r:embed="rId7">
                       <a:extLst>
                         <a:ext uri="{28A0092B-C50C-407E-A947-70E740481C1C}">
                           <a14:useLocalDpi xmlns:a14="http://schemas.microsoft.com/office/drawing/2010/main" val="0"/>
@@ -4663,24 +4694,13 @@
         </w:drawing>
       </w:r>
     </w:p>
-    <w:p>
-      <w:pPr>
-        <w:rPr>
-          <w:rFonts w:hint="eastAsia"/>
-        </w:rPr>
-      </w:pPr>
-    </w:p>
+    <w:p/>
     <w:p>
       <w:r>
         <w:t>Page 2</w:t>
       </w:r>
     </w:p>
     <w:p>
-      <w:pPr>
-        <w:rPr>
-          <w:rFonts w:hint="eastAsia"/>
-        </w:rPr>
-      </w:pPr>
       <w:r>
         <w:rPr>
           <w:noProof/>
@@ -4703,7 +4723,7 @@
                     </pic:cNvPicPr>
                   </pic:nvPicPr>
                   <pic:blipFill>
-                    <a:blip r:embed="rId6">
+                    <a:blip r:embed="rId8">
                       <a:extLst>
                         <a:ext uri="{28A0092B-C50C-407E-A947-70E740481C1C}">
                           <a14:useLocalDpi xmlns:a14="http://schemas.microsoft.com/office/drawing/2010/main" val="0"/>
@@ -4803,11 +4823,11 @@
       <w:pPr>
         <w:pStyle w:val="Heading3"/>
       </w:pPr>
-      <w:bookmarkStart w:id="14" w:name="_Toc513760716"/>
+      <w:bookmarkStart w:id="13" w:name="_Toc513760716"/>
       <w:r>
         <w:t>Stage 2: User-orientation</w:t>
       </w:r>
-      <w:bookmarkEnd w:id="14"/>
+      <w:bookmarkEnd w:id="13"/>
     </w:p>
     <w:p>
       <w:pPr>
@@ -4904,10 +4924,26 @@
         <w:t xml:space="preserve"> and embed</w:t>
       </w:r>
       <w:r>
-        <w:t xml:space="preserve"> a logo similar to Cuimin’s project, but with a</w:t>
-      </w:r>
-      <w:r>
-        <w:t xml:space="preserve"> different name: Wealsome Capital</w:t>
+        <w:t xml:space="preserve"> a logo similar to </w:t>
+      </w:r>
+      <w:proofErr w:type="spellStart"/>
+      <w:r>
+        <w:t>Cuimin’s</w:t>
+      </w:r>
+      <w:proofErr w:type="spellEnd"/>
+      <w:r>
+        <w:t xml:space="preserve"> project, but with a</w:t>
+      </w:r>
+      <w:r>
+        <w:t xml:space="preserve"> different name: </w:t>
+      </w:r>
+      <w:proofErr w:type="spellStart"/>
+      <w:r>
+        <w:t>Wealsome</w:t>
+      </w:r>
+      <w:proofErr w:type="spellEnd"/>
+      <w:r>
+        <w:t xml:space="preserve"> Capital</w:t>
       </w:r>
     </w:p>
     <w:p>
@@ -5026,7 +5062,7 @@
                     </pic:cNvPicPr>
                   </pic:nvPicPr>
                   <pic:blipFill>
-                    <a:blip r:embed="rId7">
+                    <a:blip r:embed="rId9">
                       <a:extLst>
                         <a:ext uri="{28A0092B-C50C-407E-A947-70E740481C1C}">
                           <a14:useLocalDpi xmlns:a14="http://schemas.microsoft.com/office/drawing/2010/main" val="0"/>
@@ -5095,7 +5131,7 @@
                     </pic:cNvPicPr>
                   </pic:nvPicPr>
                   <pic:blipFill>
-                    <a:blip r:embed="rId8">
+                    <a:blip r:embed="rId10">
                       <a:extLst>
                         <a:ext uri="{28A0092B-C50C-407E-A947-70E740481C1C}">
                           <a14:useLocalDpi xmlns:a14="http://schemas.microsoft.com/office/drawing/2010/main" val="0"/>
@@ -5167,7 +5203,7 @@
       <w:pPr>
         <w:pStyle w:val="Heading3"/>
       </w:pPr>
-      <w:bookmarkStart w:id="15" w:name="_Toc513760717"/>
+      <w:bookmarkStart w:id="14" w:name="_Toc513760717"/>
       <w:r>
         <w:t xml:space="preserve">Stage </w:t>
       </w:r>
@@ -5177,7 +5213,7 @@
       <w:r>
         <w:t>Experiment</w:t>
       </w:r>
-      <w:bookmarkEnd w:id="15"/>
+      <w:bookmarkEnd w:id="14"/>
     </w:p>
     <w:p>
       <w:pPr>
@@ -5299,6 +5335,7 @@
       <w:r>
         <w:t xml:space="preserve">itment will be saved as </w:t>
       </w:r>
+      <w:proofErr w:type="spellStart"/>
       <w:r>
         <w:rPr>
           <w:u w:val="single"/>
@@ -5311,6 +5348,7 @@
         </w:rPr>
         <w:t>n</w:t>
       </w:r>
+      <w:proofErr w:type="spellEnd"/>
       <w:r>
         <w:t xml:space="preserve"> (n</w:t>
       </w:r>
@@ -5638,17 +5676,16 @@
         <w:t>Save robo-advisor’s</w:t>
       </w:r>
       <w:r>
+        <w:t xml:space="preserve"> monthly performance data</w:t>
+      </w:r>
+      <w:r>
         <w:t xml:space="preserve"> </w:t>
       </w:r>
       <w:r>
-        <w:t>monthly performance data</w:t>
-      </w:r>
-      <w:r>
-        <w:t xml:space="preserve"> </w:t>
-      </w:r>
-      <w:r>
         <w:t xml:space="preserve">accordingly </w:t>
       </w:r>
+      <w:bookmarkStart w:id="15" w:name="_GoBack"/>
+      <w:bookmarkEnd w:id="15"/>
     </w:p>
     <w:p>
       <w:pPr>
@@ -5750,10 +5787,7 @@
         <w:pStyle w:val="Heading4"/>
       </w:pPr>
       <w:r>
-        <w:t>Sub-stage:</w:t>
-      </w:r>
-      <w:r>
-        <w:t xml:space="preserve"> manipulation-check</w:t>
+        <w:t>Sub-stage: manipulation-check</w:t>
       </w:r>
     </w:p>
     <w:p>
@@ -5889,7 +5923,7 @@
                     </pic:cNvPicPr>
                   </pic:nvPicPr>
                   <pic:blipFill>
-                    <a:blip r:embed="rId9">
+                    <a:blip r:embed="rId11">
                       <a:extLst>
                         <a:ext uri="{28A0092B-C50C-407E-A947-70E740481C1C}">
                           <a14:useLocalDpi xmlns:a14="http://schemas.microsoft.com/office/drawing/2010/main" val="0"/>
@@ -5928,10 +5962,7 @@
       </w:pPr>
       <w:bookmarkStart w:id="16" w:name="_Toc513760718"/>
       <w:r>
-        <w:t xml:space="preserve">Stage </w:t>
-      </w:r>
-      <w:r>
-        <w:t>4</w:t>
+        <w:t>Stage 4</w:t>
       </w:r>
       <w:r>
         <w:t xml:space="preserve">: </w:t>
@@ -5973,14 +6004,30 @@
           <w:rFonts w:asciiTheme="minorHAnsi" w:eastAsiaTheme="minorEastAsia" w:hAnsiTheme="minorHAnsi" w:cstheme="minorBidi"/>
           <w:color w:val="auto"/>
         </w:rPr>
-        <w:t>ants will be redirected to the Q</w:t>
-      </w:r>
+        <w:t xml:space="preserve">ants will be redirected to the </w:t>
+      </w:r>
+      <w:proofErr w:type="spellStart"/>
       <w:r>
         <w:rPr>
           <w:rFonts w:asciiTheme="minorHAnsi" w:eastAsiaTheme="minorEastAsia" w:hAnsiTheme="minorHAnsi" w:cstheme="minorBidi"/>
           <w:color w:val="auto"/>
         </w:rPr>
-        <w:t xml:space="preserve">ualtrics platform to answer the </w:t>
+        <w:t>Q</w:t>
+      </w:r>
+      <w:r>
+        <w:rPr>
+          <w:rFonts w:asciiTheme="minorHAnsi" w:eastAsiaTheme="minorEastAsia" w:hAnsiTheme="minorHAnsi" w:cstheme="minorBidi"/>
+          <w:color w:val="auto"/>
+        </w:rPr>
+        <w:t>ualtrics</w:t>
+      </w:r>
+      <w:proofErr w:type="spellEnd"/>
+      <w:r>
+        <w:rPr>
+          <w:rFonts w:asciiTheme="minorHAnsi" w:eastAsiaTheme="minorEastAsia" w:hAnsiTheme="minorHAnsi" w:cstheme="minorBidi"/>
+          <w:color w:val="auto"/>
+        </w:rPr>
+        <w:t xml:space="preserve"> platform to answer the </w:t>
       </w:r>
       <w:r>
         <w:rPr>
@@ -6037,7 +6084,15 @@
         </w:numPr>
       </w:pPr>
       <w:r>
-        <w:t xml:space="preserve">Create a page to re-direct participants to Qualtrics, after they finish the survey, they will be given a 3-digit </w:t>
+        <w:t xml:space="preserve">Create a page to re-direct participants to </w:t>
+      </w:r>
+      <w:proofErr w:type="spellStart"/>
+      <w:r>
+        <w:t>Qualtrics</w:t>
+      </w:r>
+      <w:proofErr w:type="spellEnd"/>
+      <w:r>
+        <w:t xml:space="preserve">, after they finish the survey, they will be given a 3-digit </w:t>
       </w:r>
       <w:r>
         <w:t>code</w:t>
@@ -6048,11 +6103,19 @@
       <w:r>
         <w:t xml:space="preserve"> </w:t>
       </w:r>
+      <w:proofErr w:type="spellStart"/>
       <w:r>
         <w:rPr>
           <w:u w:val="single"/>
         </w:rPr>
-        <w:t>verification_code = 345</w:t>
+        <w:t>verification_code</w:t>
+      </w:r>
+      <w:proofErr w:type="spellEnd"/>
+      <w:r>
+        <w:rPr>
+          <w:u w:val="single"/>
+        </w:rPr>
+        <w:t xml:space="preserve"> = 345</w:t>
       </w:r>
     </w:p>
     <w:p>
@@ -6111,11 +6174,19 @@
         </w:rPr>
         <w:t xml:space="preserve"> </w:t>
       </w:r>
+      <w:proofErr w:type="spellStart"/>
       <w:r>
         <w:rPr>
           <w:u w:val="single"/>
         </w:rPr>
-        <w:t>verification_code = 345</w:t>
+        <w:t>verification_code</w:t>
+      </w:r>
+      <w:proofErr w:type="spellEnd"/>
+      <w:r>
+        <w:rPr>
+          <w:u w:val="single"/>
+        </w:rPr>
+        <w:t xml:space="preserve"> = 345</w:t>
       </w:r>
     </w:p>
     <w:p/>
@@ -6169,7 +6240,7 @@
                     </pic:cNvPicPr>
                   </pic:nvPicPr>
                   <pic:blipFill>
-                    <a:blip r:embed="rId10">
+                    <a:blip r:embed="rId12">
                       <a:extLst>
                         <a:ext uri="{28A0092B-C50C-407E-A947-70E740481C1C}">
                           <a14:useLocalDpi xmlns:a14="http://schemas.microsoft.com/office/drawing/2010/main" val="0"/>
@@ -6244,7 +6315,7 @@
                     </pic:cNvPicPr>
                   </pic:nvPicPr>
                   <pic:blipFill>
-                    <a:blip r:embed="rId11">
+                    <a:blip r:embed="rId13">
                       <a:extLst>
                         <a:ext uri="{28A0092B-C50C-407E-A947-70E740481C1C}">
                           <a14:useLocalDpi xmlns:a14="http://schemas.microsoft.com/office/drawing/2010/main" val="0"/>
@@ -6581,22 +6652,7 @@
         </w:numPr>
       </w:pPr>
       <w:r>
-        <w:t>P</w:t>
-      </w:r>
-      <w:r>
-        <w:t xml:space="preserve">articipants are invited to go through robo-advisor’s performance of previous </w:t>
-      </w:r>
-      <w:r>
-        <w:t xml:space="preserve">4 </w:t>
-      </w:r>
-      <w:r>
-        <w:t>years</w:t>
-      </w:r>
-      <w:r>
-        <w:t xml:space="preserve"> instead of 2 years in study 1.</w:t>
-      </w:r>
-      <w:r>
-        <w:t xml:space="preserve"> </w:t>
+        <w:t xml:space="preserve">Participants are invited to go through robo-advisor’s performance of previous 4 years instead of 2 years in study 1. </w:t>
       </w:r>
     </w:p>
     <w:p>
@@ -6634,12 +6690,14 @@
       <w:r>
         <w:t xml:space="preserve">The monthly commitment will be saved as </w:t>
       </w:r>
+      <w:proofErr w:type="spellStart"/>
       <w:r>
         <w:rPr>
           <w:u w:val="single"/>
         </w:rPr>
         <w:t>commit_n</w:t>
       </w:r>
+      <w:proofErr w:type="spellEnd"/>
       <w:r>
         <w:t xml:space="preserve"> (n</w:t>
       </w:r>
@@ -6647,10 +6705,7 @@
         <w:sym w:font="Wingdings" w:char="F0E0"/>
       </w:r>
       <w:r>
-        <w:t xml:space="preserve"> 1 ~48</w:t>
-      </w:r>
-      <w:r>
-        <w:t>)</w:t>
+        <w:t xml:space="preserve"> 1 ~48)</w:t>
       </w:r>
     </w:p>
     <w:p>
@@ -6792,13 +6847,7 @@
         <w:t>improvement condition</w:t>
       </w:r>
       <w:r>
-        <w:t xml:space="preserve">, the conversion ratio is 600:1; </w:t>
-      </w:r>
-      <w:r>
-        <w:t>For participants assigned to the improvement condition, the conversion ratio is</w:t>
-      </w:r>
-      <w:r>
-        <w:t xml:space="preserve"> 200:1.</w:t>
+        <w:t>, the conversion ratio is 600:1; For participants assigned to the improvement condition, the conversion ratio is 200:1.</w:t>
       </w:r>
     </w:p>
     <w:p>
@@ -6880,10 +6929,7 @@
     </w:p>
     <w:p>
       <w:r>
-        <w:t>Manipulation-check</w:t>
-      </w:r>
-      <w:r>
-        <w:t xml:space="preserve"> after 48</w:t>
+        <w:t>Manipulation-check after 48</w:t>
       </w:r>
       <w:r>
         <w:rPr>
@@ -6924,7 +6970,7 @@
                     </pic:cNvPicPr>
                   </pic:nvPicPr>
                   <pic:blipFill>
-                    <a:blip r:embed="rId12">
+                    <a:blip r:embed="rId14">
                       <a:extLst>
                         <a:ext uri="{28A0092B-C50C-407E-A947-70E740481C1C}">
                           <a14:useLocalDpi xmlns:a14="http://schemas.microsoft.com/office/drawing/2010/main" val="0"/>
@@ -7013,28 +7059,37 @@
           <w:rFonts w:asciiTheme="minorHAnsi" w:eastAsiaTheme="minorEastAsia" w:hAnsiTheme="minorHAnsi" w:cstheme="minorBidi"/>
           <w:color w:val="auto"/>
         </w:rPr>
-        <w:t>ants will be redirected to the Q</w:t>
-      </w:r>
+        <w:t xml:space="preserve">ants will be redirected to the </w:t>
+      </w:r>
+      <w:proofErr w:type="spellStart"/>
       <w:r>
         <w:rPr>
           <w:rFonts w:asciiTheme="minorHAnsi" w:eastAsiaTheme="minorEastAsia" w:hAnsiTheme="minorHAnsi" w:cstheme="minorBidi"/>
           <w:color w:val="auto"/>
         </w:rPr>
-        <w:t xml:space="preserve">ualtrics platform to answer the </w:t>
+        <w:t>Q</w:t>
       </w:r>
       <w:r>
         <w:rPr>
           <w:rFonts w:asciiTheme="minorHAnsi" w:eastAsiaTheme="minorEastAsia" w:hAnsiTheme="minorHAnsi" w:cstheme="minorBidi"/>
           <w:color w:val="auto"/>
         </w:rPr>
-        <w:t>survey of overall experience</w:t>
-      </w:r>
+        <w:t>ualtrics</w:t>
+      </w:r>
+      <w:proofErr w:type="spellEnd"/>
       <w:r>
         <w:rPr>
           <w:rFonts w:asciiTheme="minorHAnsi" w:eastAsiaTheme="minorEastAsia" w:hAnsiTheme="minorHAnsi" w:cstheme="minorBidi"/>
           <w:color w:val="auto"/>
         </w:rPr>
-        <w:t>, but the link will be specific to study 2.</w:t>
+        <w:t xml:space="preserve"> platform to answer the </w:t>
+      </w:r>
+      <w:r>
+        <w:rPr>
+          <w:rFonts w:asciiTheme="minorHAnsi" w:eastAsiaTheme="minorEastAsia" w:hAnsiTheme="minorHAnsi" w:cstheme="minorBidi"/>
+          <w:color w:val="auto"/>
+        </w:rPr>
+        <w:t>survey of overall experience, but the link will be specific to study 2.</w:t>
       </w:r>
     </w:p>
     <w:p/>
@@ -7066,6 +7121,8 @@
     </w:p>
     <w:p/>
     <w:sectPr>
+      <w:footerReference w:type="even" r:id="rId15"/>
+      <w:footerReference w:type="default" r:id="rId16"/>
       <w:pgSz w:w="11900" w:h="16840"/>
       <w:pgMar w:top="1440" w:right="1440" w:bottom="1440" w:left="1440" w:header="708" w:footer="708" w:gutter="0"/>
       <w:cols w:space="708"/>
@@ -7073,6 +7130,133 @@
     </w:sectPr>
   </w:body>
 </w:document>
+</file>
+
+<file path=word/endnotes.xml><?xml version="1.0" encoding="utf-8"?>
+<w:endnotes xmlns:wpc="http://schemas.microsoft.com/office/word/2010/wordprocessingCanvas" xmlns:mo="http://schemas.microsoft.com/office/mac/office/2008/main" xmlns:mc="http://schemas.openxmlformats.org/markup-compatibility/2006" xmlns:mv="urn:schemas-microsoft-com:mac:vml" xmlns:o="urn:schemas-microsoft-com:office:office" xmlns:r="http://schemas.openxmlformats.org/officeDocument/2006/relationships" xmlns:m="http://schemas.openxmlformats.org/officeDocument/2006/math" xmlns:v="urn:schemas-microsoft-com:vml" xmlns:wp14="http://schemas.microsoft.com/office/word/2010/wordprocessingDrawing" xmlns:wp="http://schemas.openxmlformats.org/drawingml/2006/wordprocessingDrawing" xmlns:w10="urn:schemas-microsoft-com:office:word" xmlns:w="http://schemas.openxmlformats.org/wordprocessingml/2006/main" xmlns:w14="http://schemas.microsoft.com/office/word/2010/wordml" xmlns:w15="http://schemas.microsoft.com/office/word/2012/wordml" xmlns:wpg="http://schemas.microsoft.com/office/word/2010/wordprocessingGroup" xmlns:wpi="http://schemas.microsoft.com/office/word/2010/wordprocessingInk" xmlns:wne="http://schemas.microsoft.com/office/word/2006/wordml" xmlns:wps="http://schemas.microsoft.com/office/word/2010/wordprocessingShape" mc:Ignorable="w14 w15 wp14">
+  <w:endnote w:type="separator" w:id="-1">
+    <w:p>
+      <w:r>
+        <w:separator/>
+      </w:r>
+    </w:p>
+  </w:endnote>
+  <w:endnote w:type="continuationSeparator" w:id="0">
+    <w:p>
+      <w:r>
+        <w:continuationSeparator/>
+      </w:r>
+    </w:p>
+  </w:endnote>
+</w:endnotes>
+</file>
+
+<file path=word/footer1.xml><?xml version="1.0" encoding="utf-8"?>
+<w:ftr xmlns:wpc="http://schemas.microsoft.com/office/word/2010/wordprocessingCanvas" xmlns:mo="http://schemas.microsoft.com/office/mac/office/2008/main" xmlns:mc="http://schemas.openxmlformats.org/markup-compatibility/2006" xmlns:mv="urn:schemas-microsoft-com:mac:vml" xmlns:o="urn:schemas-microsoft-com:office:office" xmlns:r="http://schemas.openxmlformats.org/officeDocument/2006/relationships" xmlns:m="http://schemas.openxmlformats.org/officeDocument/2006/math" xmlns:v="urn:schemas-microsoft-com:vml" xmlns:wp14="http://schemas.microsoft.com/office/word/2010/wordprocessingDrawing" xmlns:wp="http://schemas.openxmlformats.org/drawingml/2006/wordprocessingDrawing" xmlns:w10="urn:schemas-microsoft-com:office:word" xmlns:w="http://schemas.openxmlformats.org/wordprocessingml/2006/main" xmlns:w14="http://schemas.microsoft.com/office/word/2010/wordml" xmlns:w15="http://schemas.microsoft.com/office/word/2012/wordml" xmlns:wpg="http://schemas.microsoft.com/office/word/2010/wordprocessingGroup" xmlns:wpi="http://schemas.microsoft.com/office/word/2010/wordprocessingInk" xmlns:wne="http://schemas.microsoft.com/office/word/2006/wordml" xmlns:wps="http://schemas.microsoft.com/office/word/2010/wordprocessingShape" mc:Ignorable="w14 w15 wp14">
+  <w:p>
+    <w:pPr>
+      <w:pStyle w:val="Footer"/>
+      <w:framePr w:wrap="none" w:vAnchor="text" w:hAnchor="margin" w:xAlign="right" w:y="1"/>
+      <w:rPr>
+        <w:rStyle w:val="PageNumber"/>
+      </w:rPr>
+    </w:pPr>
+    <w:r>
+      <w:rPr>
+        <w:rStyle w:val="PageNumber"/>
+      </w:rPr>
+      <w:fldChar w:fldCharType="begin"/>
+    </w:r>
+    <w:r>
+      <w:rPr>
+        <w:rStyle w:val="PageNumber"/>
+      </w:rPr>
+      <w:instrText xml:space="preserve">PAGE  </w:instrText>
+    </w:r>
+    <w:r>
+      <w:rPr>
+        <w:rStyle w:val="PageNumber"/>
+      </w:rPr>
+      <w:fldChar w:fldCharType="end"/>
+    </w:r>
+  </w:p>
+  <w:p>
+    <w:pPr>
+      <w:pStyle w:val="Footer"/>
+      <w:ind w:right="360"/>
+    </w:pPr>
+  </w:p>
+</w:ftr>
+</file>
+
+<file path=word/footer2.xml><?xml version="1.0" encoding="utf-8"?>
+<w:ftr xmlns:wpc="http://schemas.microsoft.com/office/word/2010/wordprocessingCanvas" xmlns:mo="http://schemas.microsoft.com/office/mac/office/2008/main" xmlns:mc="http://schemas.openxmlformats.org/markup-compatibility/2006" xmlns:mv="urn:schemas-microsoft-com:mac:vml" xmlns:o="urn:schemas-microsoft-com:office:office" xmlns:r="http://schemas.openxmlformats.org/officeDocument/2006/relationships" xmlns:m="http://schemas.openxmlformats.org/officeDocument/2006/math" xmlns:v="urn:schemas-microsoft-com:vml" xmlns:wp14="http://schemas.microsoft.com/office/word/2010/wordprocessingDrawing" xmlns:wp="http://schemas.openxmlformats.org/drawingml/2006/wordprocessingDrawing" xmlns:w10="urn:schemas-microsoft-com:office:word" xmlns:w="http://schemas.openxmlformats.org/wordprocessingml/2006/main" xmlns:w14="http://schemas.microsoft.com/office/word/2010/wordml" xmlns:w15="http://schemas.microsoft.com/office/word/2012/wordml" xmlns:wpg="http://schemas.microsoft.com/office/word/2010/wordprocessingGroup" xmlns:wpi="http://schemas.microsoft.com/office/word/2010/wordprocessingInk" xmlns:wne="http://schemas.microsoft.com/office/word/2006/wordml" xmlns:wps="http://schemas.microsoft.com/office/word/2010/wordprocessingShape" mc:Ignorable="w14 w15 wp14">
+  <w:p>
+    <w:pPr>
+      <w:pStyle w:val="Footer"/>
+      <w:framePr w:wrap="none" w:vAnchor="text" w:hAnchor="margin" w:xAlign="right" w:y="1"/>
+      <w:rPr>
+        <w:rStyle w:val="PageNumber"/>
+      </w:rPr>
+    </w:pPr>
+    <w:r>
+      <w:rPr>
+        <w:rStyle w:val="PageNumber"/>
+      </w:rPr>
+      <w:fldChar w:fldCharType="begin"/>
+    </w:r>
+    <w:r>
+      <w:rPr>
+        <w:rStyle w:val="PageNumber"/>
+      </w:rPr>
+      <w:instrText xml:space="preserve">PAGE  </w:instrText>
+    </w:r>
+    <w:r>
+      <w:rPr>
+        <w:rStyle w:val="PageNumber"/>
+      </w:rPr>
+      <w:fldChar w:fldCharType="separate"/>
+    </w:r>
+    <w:r>
+      <w:rPr>
+        <w:rStyle w:val="PageNumber"/>
+        <w:noProof/>
+      </w:rPr>
+      <w:t>10</w:t>
+    </w:r>
+    <w:r>
+      <w:rPr>
+        <w:rStyle w:val="PageNumber"/>
+      </w:rPr>
+      <w:fldChar w:fldCharType="end"/>
+    </w:r>
+  </w:p>
+  <w:p>
+    <w:pPr>
+      <w:pStyle w:val="Footer"/>
+      <w:ind w:right="360"/>
+    </w:pPr>
+  </w:p>
+</w:ftr>
+</file>
+
+<file path=word/footnotes.xml><?xml version="1.0" encoding="utf-8"?>
+<w:footnotes xmlns:wpc="http://schemas.microsoft.com/office/word/2010/wordprocessingCanvas" xmlns:mo="http://schemas.microsoft.com/office/mac/office/2008/main" xmlns:mc="http://schemas.openxmlformats.org/markup-compatibility/2006" xmlns:mv="urn:schemas-microsoft-com:mac:vml" xmlns:o="urn:schemas-microsoft-com:office:office" xmlns:r="http://schemas.openxmlformats.org/officeDocument/2006/relationships" xmlns:m="http://schemas.openxmlformats.org/officeDocument/2006/math" xmlns:v="urn:schemas-microsoft-com:vml" xmlns:wp14="http://schemas.microsoft.com/office/word/2010/wordprocessingDrawing" xmlns:wp="http://schemas.openxmlformats.org/drawingml/2006/wordprocessingDrawing" xmlns:w10="urn:schemas-microsoft-com:office:word" xmlns:w="http://schemas.openxmlformats.org/wordprocessingml/2006/main" xmlns:w14="http://schemas.microsoft.com/office/word/2010/wordml" xmlns:w15="http://schemas.microsoft.com/office/word/2012/wordml" xmlns:wpg="http://schemas.microsoft.com/office/word/2010/wordprocessingGroup" xmlns:wpi="http://schemas.microsoft.com/office/word/2010/wordprocessingInk" xmlns:wne="http://schemas.microsoft.com/office/word/2006/wordml" xmlns:wps="http://schemas.microsoft.com/office/word/2010/wordprocessingShape" mc:Ignorable="w14 w15 wp14">
+  <w:footnote w:type="separator" w:id="-1">
+    <w:p>
+      <w:r>
+        <w:separator/>
+      </w:r>
+    </w:p>
+  </w:footnote>
+  <w:footnote w:type="continuationSeparator" w:id="0">
+    <w:p>
+      <w:r>
+        <w:continuationSeparator/>
+      </w:r>
+    </w:p>
+  </w:footnote>
+</w:footnotes>
 </file>
 
 <file path=word/numbering.xml><?xml version="1.0" encoding="utf-8"?>
@@ -12247,6 +12431,35 @@
       <w:color w:val="2E74B5" w:themeColor="accent1" w:themeShade="BF"/>
     </w:rPr>
   </w:style>
+  <w:style w:type="paragraph" w:styleId="Footer">
+    <w:name w:val="footer"/>
+    <w:basedOn w:val="Normal"/>
+    <w:link w:val="FooterChar"/>
+    <w:uiPriority w:val="99"/>
+    <w:unhideWhenUsed/>
+    <w:rsid w:val="00FE5927"/>
+    <w:pPr>
+      <w:tabs>
+        <w:tab w:val="center" w:pos="4513"/>
+        <w:tab w:val="right" w:pos="9026"/>
+      </w:tabs>
+    </w:pPr>
+  </w:style>
+  <w:style w:type="character" w:customStyle="1" w:styleId="FooterChar">
+    <w:name w:val="Footer Char"/>
+    <w:basedOn w:val="DefaultParagraphFont"/>
+    <w:link w:val="Footer"/>
+    <w:uiPriority w:val="99"/>
+    <w:rsid w:val="00FE5927"/>
+  </w:style>
+  <w:style w:type="character" w:styleId="PageNumber">
+    <w:name w:val="page number"/>
+    <w:basedOn w:val="DefaultParagraphFont"/>
+    <w:uiPriority w:val="99"/>
+    <w:semiHidden/>
+    <w:unhideWhenUsed/>
+    <w:rsid w:val="00FE5927"/>
+  </w:style>
 </w:styles>
 </file>
 

</xml_diff>